<commit_message>
Fed: Update for 2025.03 release
</commit_message>
<xml_diff>
--- a/cv.docx
+++ b/cv.docx
@@ -33,13 +33,7 @@
         <w:t xml:space="preserve"> </w:t>
       </w:r>
       <w:r>
-        <w:t xml:space="preserve">| (612) 212-9519 | Minneapolis,</w:t>
-      </w:r>
-      <w:r>
-        <w:t xml:space="preserve"> </w:t>
-      </w:r>
-      <w:r>
-        <w:t xml:space="preserve">MN</w:t>
+        <w:t xml:space="preserve">| (612) 212-9519 | Minneapolis, MN</w:t>
       </w:r>
     </w:p>
     <w:p>
@@ -92,7 +86,7 @@
         <w:pStyle w:val="FirstParagraph"/>
       </w:pPr>
       <w:r>
-        <w:t xml:space="preserve">Versatile polyglot programmer proficient in python, SQL (databases), R, etc. Skilled in linux, OOP, and data science. Able to dissect complex problems and refactor into microservice solutions.</w:t>
+        <w:t xml:space="preserve">Versatile programmer proficient in python, SQL (databases), R, etc. Skilled in Linux, OOP, data science. Teaching experience.</w:t>
       </w:r>
     </w:p>
     <w:bookmarkEnd w:id="23"/>
@@ -120,8 +114,8 @@
       </w:pPr>
       <w:r>
         <w:rPr>
+          <w:b/>
           <w:bCs/>
-          <w:b/>
         </w:rPr>
         <w:t xml:space="preserve">Sr. Data Scientist, Stress Testing Production.</w:t>
       </w:r>
@@ -130,84 +124,70 @@
       </w:r>
       <w:r>
         <w:rPr>
+          <w:i/>
           <w:iCs/>
-          <w:i/>
-        </w:rPr>
-        <w:t xml:space="preserve">Minneapolis, MN -</w:t>
-      </w:r>
-      <w:r>
-        <w:rPr>
-          <w:iCs/>
-          <w:i/>
-        </w:rPr>
-        <w:t xml:space="preserve"> </w:t>
-      </w:r>
-      <w:r>
-        <w:rPr>
-          <w:iCs/>
-          <w:i/>
-        </w:rPr>
-        <w:t xml:space="preserve">06/2022 – Present</w:t>
-      </w:r>
-    </w:p>
-    <w:p>
-      <w:pPr>
+        </w:rPr>
+        <w:t xml:space="preserve">Minneapolis, MN - 06/2022 – Present</w:t>
+      </w:r>
+    </w:p>
+    <w:p>
+      <w:pPr>
+        <w:pStyle w:val="Compact"/>
         <w:numPr>
           <w:ilvl w:val="0"/>
           <w:numId w:val="1001"/>
         </w:numPr>
-        <w:pStyle w:val="Compact"/>
-      </w:pPr>
-      <w:r>
-        <w:t xml:space="preserve">Contributed to infrastructure, econometric models, and dashboards.</w:t>
-      </w:r>
-    </w:p>
-    <w:p>
-      <w:pPr>
+      </w:pPr>
+      <w:r>
+        <w:t xml:space="preserve">Contributed to econometric models, infrastructure, dashboards, adhoc analyses for consumption by Board of Governors (Jerome Powell).</w:t>
+      </w:r>
+    </w:p>
+    <w:p>
+      <w:pPr>
+        <w:pStyle w:val="Compact"/>
         <w:numPr>
           <w:ilvl w:val="0"/>
           <w:numId w:val="1001"/>
         </w:numPr>
-        <w:pStyle w:val="Compact"/>
-      </w:pPr>
-      <w:r>
-        <w:t xml:space="preserve">Bridged the gap between frontend and database support team, and Production econometric modeling team to ensure smooth integration. Developed database version diff tool to rapidly identify and resolve issues.</w:t>
-      </w:r>
-    </w:p>
-    <w:p>
-      <w:pPr>
+      </w:pPr>
+      <w:r>
+        <w:t xml:space="preserve">Served as Production econometric modeling team’s technical liaison to frontend, database and sysadmin teams, ensuring smooth integration.</w:t>
+      </w:r>
+    </w:p>
+    <w:p>
+      <w:pPr>
+        <w:pStyle w:val="Compact"/>
         <w:numPr>
           <w:ilvl w:val="0"/>
           <w:numId w:val="1001"/>
         </w:numPr>
-        <w:pStyle w:val="Compact"/>
-      </w:pPr>
-      <w:r>
-        <w:t xml:space="preserve">Proactively introduced unit testing, autotesting, and autodocs to python repos. Co-championed long-term plan to streamline code releases.</w:t>
-      </w:r>
-    </w:p>
-    <w:p>
-      <w:pPr>
+      </w:pPr>
+      <w:r>
+        <w:t xml:space="preserve">Technical lead in migrating Production codebase across OS, language versions, environments, while distributing and popularizing DIY automation tools to support fellow quants and economists.</w:t>
+      </w:r>
+    </w:p>
+    <w:p>
+      <w:pPr>
+        <w:pStyle w:val="Compact"/>
         <w:numPr>
           <w:ilvl w:val="0"/>
           <w:numId w:val="1001"/>
         </w:numPr>
-        <w:pStyle w:val="Compact"/>
-      </w:pPr>
-      <w:r>
-        <w:t xml:space="preserve">Independently worked to improve model reproducibility via automation of security, conda, ssh, git, variable OS modules. Worked on OS migration, chmod enablement and GitLab runners.</w:t>
-      </w:r>
-    </w:p>
-    <w:p>
-      <w:pPr>
+      </w:pPr>
+      <w:r>
+        <w:t xml:space="preserve">Proactively introduced unit testing, autotesting, and autodocs to python repos.</w:t>
+      </w:r>
+    </w:p>
+    <w:p>
+      <w:pPr>
+        <w:pStyle w:val="Compact"/>
         <w:numPr>
           <w:ilvl w:val="0"/>
           <w:numId w:val="1001"/>
         </w:numPr>
-        <w:pStyle w:val="Compact"/>
-      </w:pPr>
-      <w:r>
-        <w:t xml:space="preserve">Co-prototyped a fullstack data management system using Flask and SQLite using dynamic SQL queries, HTML forms, endpoints. Currently productionalizing.</w:t>
+      </w:pPr>
+      <w:r>
+        <w:t xml:space="preserve">Co-prototyped a fullstack data management system using Flask and SQLite using dynamic SQL queries, HTML forms, endpoints.</w:t>
       </w:r>
     </w:p>
     <w:bookmarkEnd w:id="24"/>
@@ -226,15 +206,15 @@
       </w:pPr>
       <w:r>
         <w:rPr>
+          <w:b/>
           <w:bCs/>
+        </w:rPr>
+        <w:t xml:space="preserve">Instructor.</w:t>
+      </w:r>
+      <w:r>
+        <w:rPr>
           <w:b/>
-        </w:rPr>
-        <w:t xml:space="preserve">Instructor.</w:t>
-      </w:r>
-      <w:r>
-        <w:rPr>
           <w:bCs/>
-          <w:b/>
         </w:rPr>
         <w:t xml:space="preserve"> </w:t>
       </w:r>
@@ -242,32 +222,32 @@
         <w:r>
           <w:rPr>
             <w:rStyle w:val="Hyperlink"/>
+            <w:b/>
             <w:bCs/>
-            <w:b/>
           </w:rPr>
           <w:t xml:space="preserve">Student</w:t>
         </w:r>
         <w:r>
           <w:rPr>
             <w:rStyle w:val="Hyperlink"/>
+            <w:b/>
             <w:bCs/>
-            <w:b/>
           </w:rPr>
           <w:t xml:space="preserve"> </w:t>
         </w:r>
         <w:r>
           <w:rPr>
             <w:rStyle w:val="Hyperlink"/>
+            <w:b/>
             <w:bCs/>
-            <w:b/>
           </w:rPr>
           <w:t xml:space="preserve">Review</w:t>
         </w:r>
       </w:hyperlink>
       <w:r>
         <w:rPr>
+          <w:b/>
           <w:bCs/>
-          <w:b/>
         </w:rPr>
         <w:t xml:space="preserve">.</w:t>
       </w:r>
@@ -276,19 +256,19 @@
       </w:r>
       <w:r>
         <w:rPr>
+          <w:i/>
           <w:iCs/>
-          <w:i/>
         </w:rPr>
         <w:t xml:space="preserve">Saint Paul, MN - 09/2021 – 04/2023</w:t>
       </w:r>
     </w:p>
     <w:p>
       <w:pPr>
+        <w:pStyle w:val="Compact"/>
         <w:numPr>
           <w:ilvl w:val="0"/>
           <w:numId w:val="1002"/>
         </w:numPr>
-        <w:pStyle w:val="Compact"/>
       </w:pPr>
       <w:r>
         <w:t xml:space="preserve">Taught Python programming to working professionals, ranging from sysadmins to finance directors.</w:t>
@@ -296,11 +276,11 @@
     </w:p>
     <w:p>
       <w:pPr>
+        <w:pStyle w:val="Compact"/>
         <w:numPr>
           <w:ilvl w:val="0"/>
           <w:numId w:val="1002"/>
         </w:numPr>
-        <w:pStyle w:val="Compact"/>
       </w:pPr>
       <w:r>
         <w:t xml:space="preserve">Explored cutting-edge topics such as Machine Learning/AI and blockchain/Solidity smart contracts.</w:t>
@@ -308,11 +288,11 @@
     </w:p>
     <w:p>
       <w:pPr>
+        <w:pStyle w:val="Compact"/>
         <w:numPr>
           <w:ilvl w:val="0"/>
           <w:numId w:val="1002"/>
         </w:numPr>
-        <w:pStyle w:val="Compact"/>
       </w:pPr>
       <w:r>
         <w:t xml:space="preserve">Scored 9/10 across all rating categories (engagement, clarity, knowledge), across 270+ lecture hours.</w:t>
@@ -334,8 +314,8 @@
       </w:pPr>
       <w:r>
         <w:rPr>
+          <w:b/>
           <w:bCs/>
-          <w:b/>
         </w:rPr>
         <w:t xml:space="preserve">Sr. Healthcare Analyst</w:t>
       </w:r>
@@ -344,19 +324,19 @@
       </w:r>
       <w:r>
         <w:rPr>
+          <w:i/>
           <w:iCs/>
-          <w:i/>
         </w:rPr>
         <w:t xml:space="preserve">Minnetonka, MN - 11/2019 – 06/2022</w:t>
       </w:r>
     </w:p>
     <w:p>
       <w:pPr>
+        <w:pStyle w:val="Compact"/>
         <w:numPr>
           <w:ilvl w:val="0"/>
           <w:numId w:val="1003"/>
         </w:numPr>
-        <w:pStyle w:val="Compact"/>
       </w:pPr>
       <w:r>
         <w:t xml:space="preserve">Implemented models to predict member diagnoses.</w:t>
@@ -364,14 +344,14 @@
     </w:p>
     <w:p>
       <w:pPr>
+        <w:pStyle w:val="Compact"/>
         <w:numPr>
           <w:ilvl w:val="0"/>
           <w:numId w:val="1003"/>
         </w:numPr>
-        <w:pStyle w:val="Compact"/>
-      </w:pPr>
-      <w:r>
-        <w:t xml:space="preserve">Discovered a technique to automate reconcile databases, requiring</w:t>
+      </w:pPr>
+      <w:r>
+        <w:t xml:space="preserve">Discovered a technique to automate database reconciliation, requiring</w:t>
       </w:r>
       <w:r>
         <w:t xml:space="preserve"> </w:t>
@@ -391,11 +371,11 @@
     </w:p>
     <w:p>
       <w:pPr>
+        <w:pStyle w:val="Compact"/>
         <w:numPr>
           <w:ilvl w:val="0"/>
           <w:numId w:val="1003"/>
         </w:numPr>
-        <w:pStyle w:val="Compact"/>
       </w:pPr>
       <w:r>
         <w:t xml:space="preserve">Configured bare-metal RHEL server with required libraries, then scripted OCR process to extract</w:t>
@@ -418,11 +398,11 @@
     </w:p>
     <w:p>
       <w:pPr>
+        <w:pStyle w:val="Compact"/>
         <w:numPr>
           <w:ilvl w:val="0"/>
           <w:numId w:val="1003"/>
         </w:numPr>
-        <w:pStyle w:val="Compact"/>
       </w:pPr>
       <w:r>
         <w:t xml:space="preserve">In zero-sum ACA marketplace, United Health Group outperformed competition.</w:t>
@@ -444,8 +424,8 @@
       </w:pPr>
       <w:r>
         <w:rPr>
+          <w:b/>
           <w:bCs/>
-          <w:b/>
         </w:rPr>
         <w:t xml:space="preserve">Developer/Data Scientist, contract.</w:t>
       </w:r>
@@ -454,33 +434,33 @@
       </w:r>
       <w:r>
         <w:rPr>
+          <w:i/>
           <w:iCs/>
+        </w:rPr>
+        <w:t xml:space="preserve">Minneapolis, MN - 01/2019 –</w:t>
+      </w:r>
+      <w:r>
+        <w:rPr>
           <w:i/>
-        </w:rPr>
-        <w:t xml:space="preserve">Minneapolis, MN - 01/2019 –</w:t>
-      </w:r>
-      <w:r>
-        <w:rPr>
           <w:iCs/>
+        </w:rPr>
+        <w:t xml:space="preserve"> </w:t>
+      </w:r>
+      <w:r>
+        <w:rPr>
           <w:i/>
-        </w:rPr>
-        <w:t xml:space="preserve"> </w:t>
-      </w:r>
-      <w:r>
-        <w:rPr>
           <w:iCs/>
-          <w:i/>
         </w:rPr>
         <w:t xml:space="preserve">11/2019</w:t>
       </w:r>
     </w:p>
     <w:p>
       <w:pPr>
+        <w:pStyle w:val="Compact"/>
         <w:numPr>
           <w:ilvl w:val="0"/>
           <w:numId w:val="1004"/>
         </w:numPr>
-        <w:pStyle w:val="Compact"/>
       </w:pPr>
       <w:r>
         <w:t xml:space="preserve">Developed healthcare claims analyses using SQL, Python, and machine learning concepts, resulting in actionable findings presented to the CEO.</w:t>
@@ -488,11 +468,11 @@
     </w:p>
     <w:p>
       <w:pPr>
+        <w:pStyle w:val="Compact"/>
         <w:numPr>
           <w:ilvl w:val="0"/>
           <w:numId w:val="1004"/>
         </w:numPr>
-        <w:pStyle w:val="Compact"/>
       </w:pPr>
       <w:r>
         <w:t xml:space="preserve">Authored scripts for transforming data, pulling from APIs, ETL, validation, and visualizations.</w:t>
@@ -500,11 +480,11 @@
     </w:p>
     <w:p>
       <w:pPr>
+        <w:pStyle w:val="Compact"/>
         <w:numPr>
           <w:ilvl w:val="0"/>
           <w:numId w:val="1004"/>
         </w:numPr>
-        <w:pStyle w:val="Compact"/>
       </w:pPr>
       <w:r>
         <w:t xml:space="preserve">Worked on the development of a next-gen big data database for health researchers.</w:t>
@@ -526,8 +506,8 @@
       </w:pPr>
       <w:r>
         <w:rPr>
+          <w:b/>
           <w:bCs/>
-          <w:b/>
         </w:rPr>
         <w:t xml:space="preserve">Sr. Data Analyst.</w:t>
       </w:r>
@@ -536,19 +516,19 @@
       </w:r>
       <w:r>
         <w:rPr>
+          <w:i/>
           <w:iCs/>
-          <w:i/>
         </w:rPr>
         <w:t xml:space="preserve">Minneapolis, MN - 05/2017 – 12/2018</w:t>
       </w:r>
     </w:p>
     <w:p>
       <w:pPr>
+        <w:pStyle w:val="Compact"/>
         <w:numPr>
           <w:ilvl w:val="0"/>
           <w:numId w:val="1005"/>
         </w:numPr>
-        <w:pStyle w:val="Compact"/>
       </w:pPr>
       <w:r>
         <w:t xml:space="preserve">Programmatically swept filesystem for all unstructured, disparate claims and transformed them into structured data. Designed and populated a 7+ million record star-schema database.</w:t>
@@ -556,11 +536,11 @@
     </w:p>
     <w:p>
       <w:pPr>
+        <w:pStyle w:val="Compact"/>
         <w:numPr>
           <w:ilvl w:val="0"/>
           <w:numId w:val="1005"/>
         </w:numPr>
-        <w:pStyle w:val="Compact"/>
       </w:pPr>
       <w:r>
         <w:t xml:space="preserve">Analyzed DIY database to discover insights such as leading diagnoses by prevalence and cost.</w:t>
@@ -568,11 +548,11 @@
     </w:p>
     <w:p>
       <w:pPr>
+        <w:pStyle w:val="Compact"/>
         <w:numPr>
           <w:ilvl w:val="0"/>
           <w:numId w:val="1005"/>
         </w:numPr>
-        <w:pStyle w:val="Compact"/>
       </w:pPr>
       <w:r>
         <w:t xml:space="preserve">Created and deployed custom-built productivity tools with a GUI frontends.</w:t>
@@ -594,8 +574,8 @@
       </w:pPr>
       <w:r>
         <w:rPr>
+          <w:b/>
           <w:bCs/>
-          <w:b/>
         </w:rPr>
         <w:t xml:space="preserve">Entrepreneurial NLP Developer.</w:t>
       </w:r>
@@ -604,19 +584,19 @@
       </w:r>
       <w:r>
         <w:rPr>
+          <w:i/>
           <w:iCs/>
-          <w:i/>
         </w:rPr>
         <w:t xml:space="preserve">Paris, France - 05/2015 – 01/2016</w:t>
       </w:r>
     </w:p>
     <w:p>
       <w:pPr>
+        <w:pStyle w:val="Compact"/>
         <w:numPr>
           <w:ilvl w:val="0"/>
           <w:numId w:val="1006"/>
         </w:numPr>
-        <w:pStyle w:val="Compact"/>
       </w:pPr>
       <w:r>
         <w:t xml:space="preserve">Programmed text analysis plug-ins/tools specialized in language learning applications.</w:t>
@@ -638,8 +618,8 @@
       </w:pPr>
       <w:r>
         <w:rPr>
+          <w:b/>
           <w:bCs/>
-          <w:b/>
         </w:rPr>
         <w:t xml:space="preserve">Industry Cost Consultant, contract. Recommendation available.</w:t>
       </w:r>
@@ -648,33 +628,33 @@
       </w:r>
       <w:r>
         <w:rPr>
+          <w:i/>
           <w:iCs/>
+        </w:rPr>
+        <w:t xml:space="preserve">San</w:t>
+      </w:r>
+      <w:r>
+        <w:rPr>
           <w:i/>
-        </w:rPr>
-        <w:t xml:space="preserve">San</w:t>
-      </w:r>
-      <w:r>
-        <w:rPr>
           <w:iCs/>
+        </w:rPr>
+        <w:t xml:space="preserve"> </w:t>
+      </w:r>
+      <w:r>
+        <w:rPr>
           <w:i/>
-        </w:rPr>
-        <w:t xml:space="preserve"> </w:t>
-      </w:r>
-      <w:r>
-        <w:rPr>
           <w:iCs/>
-          <w:i/>
         </w:rPr>
         <w:t xml:space="preserve">Francisco, CA - 12/2013 – 07/2014</w:t>
       </w:r>
     </w:p>
     <w:p>
       <w:pPr>
+        <w:pStyle w:val="Compact"/>
         <w:numPr>
           <w:ilvl w:val="0"/>
           <w:numId w:val="1007"/>
         </w:numPr>
-        <w:pStyle w:val="Compact"/>
       </w:pPr>
       <w:r>
         <w:t xml:space="preserve">Analyzed industry factors influencing construction industry costs (material/labor) and forecast prices.</w:t>
@@ -682,11 +662,11 @@
     </w:p>
     <w:p>
       <w:pPr>
+        <w:pStyle w:val="Compact"/>
         <w:numPr>
           <w:ilvl w:val="0"/>
           <w:numId w:val="1007"/>
         </w:numPr>
-        <w:pStyle w:val="Compact"/>
       </w:pPr>
       <w:r>
         <w:t xml:space="preserve">Overhauled cost benchmarking using early industry indicators, resulting in algorithmic, reproducible cost setting.</w:t>
@@ -694,11 +674,11 @@
     </w:p>
     <w:p>
       <w:pPr>
+        <w:pStyle w:val="Compact"/>
         <w:numPr>
           <w:ilvl w:val="0"/>
           <w:numId w:val="1007"/>
         </w:numPr>
-        <w:pStyle w:val="Compact"/>
       </w:pPr>
       <w:r>
         <w:t xml:space="preserve">Delivered data-driven market analysis reports and product presentations to Federal client.</w:t>
@@ -720,8 +700,8 @@
       </w:pPr>
       <w:r>
         <w:rPr>
+          <w:b/>
           <w:bCs/>
-          <w:b/>
         </w:rPr>
         <w:t xml:space="preserve">Investor Relations.</w:t>
       </w:r>
@@ -730,19 +710,19 @@
       </w:r>
       <w:r>
         <w:rPr>
+          <w:i/>
           <w:iCs/>
-          <w:i/>
         </w:rPr>
         <w:t xml:space="preserve">Paris, France - 07/2012 – 12/2012</w:t>
       </w:r>
     </w:p>
     <w:p>
       <w:pPr>
+        <w:pStyle w:val="Compact"/>
         <w:numPr>
           <w:ilvl w:val="0"/>
           <w:numId w:val="1008"/>
         </w:numPr>
-        <w:pStyle w:val="Compact"/>
       </w:pPr>
       <w:r>
         <w:t xml:space="preserve">Oversaw financial database, competitor and industry developments, financial metrics.</w:t>
@@ -750,11 +730,11 @@
     </w:p>
     <w:p>
       <w:pPr>
+        <w:pStyle w:val="Compact"/>
         <w:numPr>
           <w:ilvl w:val="0"/>
           <w:numId w:val="1008"/>
         </w:numPr>
-        <w:pStyle w:val="Compact"/>
       </w:pPr>
       <w:r>
         <w:t xml:space="preserve">Interpreted market fundamentals for big-ticket investors seeking to purchase entire real estate fund portfolio.</w:t>
@@ -762,11 +742,11 @@
     </w:p>
     <w:p>
       <w:pPr>
+        <w:pStyle w:val="Compact"/>
         <w:numPr>
           <w:ilvl w:val="0"/>
           <w:numId w:val="1008"/>
         </w:numPr>
-        <w:pStyle w:val="Compact"/>
       </w:pPr>
       <w:r>
         <w:t xml:space="preserve">All $25+ billion in assets sold off to Blackstone and other financial institutions.</w:t>
@@ -788,8 +768,8 @@
       </w:pPr>
       <w:r>
         <w:rPr>
+          <w:b/>
           <w:bCs/>
-          <w:b/>
         </w:rPr>
         <w:t xml:space="preserve">Financial News.</w:t>
       </w:r>
@@ -798,19 +778,19 @@
       </w:r>
       <w:r>
         <w:rPr>
+          <w:i/>
           <w:iCs/>
-          <w:i/>
         </w:rPr>
         <w:t xml:space="preserve">Beijing, China - 02/2009 – 07/2011</w:t>
       </w:r>
     </w:p>
     <w:p>
       <w:pPr>
+        <w:pStyle w:val="Compact"/>
         <w:numPr>
           <w:ilvl w:val="0"/>
           <w:numId w:val="1009"/>
         </w:numPr>
-        <w:pStyle w:val="Compact"/>
       </w:pPr>
       <w:r>
         <w:t xml:space="preserve">Led a 15+ international team in the creation of an economics news show. Led by example, working 6 months straight without weekends or PTO in order to satisfy high pressure deadline.</w:t>
@@ -818,11 +798,11 @@
     </w:p>
     <w:p>
       <w:pPr>
+        <w:pStyle w:val="Compact"/>
         <w:numPr>
           <w:ilvl w:val="0"/>
           <w:numId w:val="1009"/>
         </w:numPr>
-        <w:pStyle w:val="Compact"/>
       </w:pPr>
       <w:r>
         <w:t xml:space="preserve">Innovated demand-driven airtime allocation, using API article topic demand divided by total. Approach was anonymously leaked to CNN International, and appeared on their broadcast lineup for months to years. Still bitter.</w:t>
@@ -830,11 +810,11 @@
     </w:p>
     <w:p>
       <w:pPr>
+        <w:pStyle w:val="Compact"/>
         <w:numPr>
           <w:ilvl w:val="0"/>
           <w:numId w:val="1009"/>
         </w:numPr>
-        <w:pStyle w:val="Compact"/>
       </w:pPr>
       <w:r>
         <w:t xml:space="preserve">Economics news program ended up selling content to top global news channels and advertising in Times Square.</w:t>
@@ -856,8 +836,8 @@
       </w:pPr>
       <w:r>
         <w:rPr>
+          <w:b/>
           <w:bCs/>
-          <w:b/>
         </w:rPr>
         <w:t xml:space="preserve">Economic Research Assistant.</w:t>
       </w:r>
@@ -866,19 +846,19 @@
       </w:r>
       <w:r>
         <w:rPr>
+          <w:i/>
           <w:iCs/>
-          <w:i/>
         </w:rPr>
         <w:t xml:space="preserve">Beijing, China - 01/2008 – 09/2008</w:t>
       </w:r>
     </w:p>
     <w:p>
       <w:pPr>
+        <w:pStyle w:val="Compact"/>
         <w:numPr>
           <w:ilvl w:val="0"/>
           <w:numId w:val="1010"/>
         </w:numPr>
-        <w:pStyle w:val="Compact"/>
       </w:pPr>
       <w:r>
         <w:t xml:space="preserve">Published 15+ print stories, commodity reports, and analyses.</w:t>
@@ -886,11 +866,11 @@
     </w:p>
     <w:p>
       <w:pPr>
+        <w:pStyle w:val="Compact"/>
         <w:numPr>
           <w:ilvl w:val="0"/>
           <w:numId w:val="1010"/>
         </w:numPr>
-        <w:pStyle w:val="Compact"/>
       </w:pPr>
       <w:r>
         <w:t xml:space="preserve">Administered and redesigned website. Introduced self made podcasts, video stories, user comments, and other Web 2 technologies, doubling online readership.</w:t>
@@ -898,11 +878,11 @@
     </w:p>
     <w:p>
       <w:pPr>
+        <w:pStyle w:val="Compact"/>
         <w:numPr>
           <w:ilvl w:val="0"/>
           <w:numId w:val="1010"/>
         </w:numPr>
-        <w:pStyle w:val="Compact"/>
       </w:pPr>
       <w:r>
         <w:t xml:space="preserve">Managed the internship program, allocated work based on strengths and interests.</w:t>
@@ -924,8 +904,8 @@
       </w:pPr>
       <w:r>
         <w:rPr>
+          <w:i/>
           <w:iCs/>
-          <w:i/>
         </w:rPr>
         <w:t xml:space="preserve">Minneapolis, Minnesota.</w:t>
       </w:r>
@@ -938,23 +918,23 @@
     </w:p>
     <w:p>
       <w:pPr>
+        <w:pStyle w:val="Compact"/>
         <w:numPr>
           <w:ilvl w:val="0"/>
           <w:numId w:val="1011"/>
         </w:numPr>
-        <w:pStyle w:val="Compact"/>
-      </w:pPr>
-      <w:r>
-        <w:t xml:space="preserve">College: Owner of brick-and-mortar business providing website design, search engine optimization and graphic design services.</w:t>
-      </w:r>
-    </w:p>
-    <w:p>
-      <w:pPr>
+      </w:pPr>
+      <w:r>
+        <w:t xml:space="preserve">College: Owner of brick-and-mortar art studio providing website design, search engine optimization and graphic design services.</w:t>
+      </w:r>
+    </w:p>
+    <w:p>
+      <w:pPr>
+        <w:pStyle w:val="Compact"/>
         <w:numPr>
           <w:ilvl w:val="0"/>
           <w:numId w:val="1011"/>
         </w:numPr>
-        <w:pStyle w:val="Compact"/>
       </w:pPr>
       <w:r>
         <w:t xml:space="preserve">High school/college: Employee of small business providing graphic design, search engine optimization and offsite hosting/storage services.</w:t>
@@ -990,11 +970,11 @@
     </w:p>
     <w:p>
       <w:pPr>
+        <w:pStyle w:val="Compact"/>
         <w:numPr>
           <w:ilvl w:val="0"/>
           <w:numId w:val="1012"/>
         </w:numPr>
-        <w:pStyle w:val="Compact"/>
       </w:pPr>
       <w:r>
         <w:t xml:space="preserve">Double MSc in Software Engineering and Data Science</w:t>
@@ -1002,11 +982,11 @@
     </w:p>
     <w:p>
       <w:pPr>
+        <w:pStyle w:val="Compact"/>
         <w:numPr>
           <w:ilvl w:val="0"/>
           <w:numId w:val="1012"/>
         </w:numPr>
-        <w:pStyle w:val="Compact"/>
       </w:pPr>
       <w:r>
         <w:t xml:space="preserve">Double MSc Certifications in AI and Big Data</w:t>
@@ -1014,11 +994,11 @@
     </w:p>
     <w:p>
       <w:pPr>
+        <w:pStyle w:val="Compact"/>
         <w:numPr>
           <w:ilvl w:val="0"/>
           <w:numId w:val="1012"/>
         </w:numPr>
-        <w:pStyle w:val="Compact"/>
       </w:pPr>
       <w:r>
         <w:t xml:space="preserve">GPA 3.9</w:t>
@@ -1044,11 +1024,11 @@
     </w:p>
     <w:p>
       <w:pPr>
+        <w:pStyle w:val="Compact"/>
         <w:numPr>
           <w:ilvl w:val="0"/>
           <w:numId w:val="1013"/>
         </w:numPr>
-        <w:pStyle w:val="Compact"/>
       </w:pPr>
       <w:r>
         <w:t xml:space="preserve">MSc Finance</w:t>
@@ -1074,11 +1054,11 @@
     </w:p>
     <w:p>
       <w:pPr>
+        <w:pStyle w:val="Compact"/>
         <w:numPr>
           <w:ilvl w:val="0"/>
           <w:numId w:val="1014"/>
         </w:numPr>
-        <w:pStyle w:val="Compact"/>
       </w:pPr>
       <w:r>
         <w:t xml:space="preserve">BA Economics</w:t>
@@ -1101,13 +1081,28 @@
       </w:pPr>
       <w:r>
         <w:rPr>
+          <w:b/>
           <w:bCs/>
+        </w:rPr>
+        <w:t xml:space="preserve">Tech</w:t>
+      </w:r>
+      <w:r>
+        <w:t xml:space="preserve">: Python/R, SQL/NoSQL, database design, Linux, APIs, AWS, CI/CD, containers. Aspiring to build decoupled microservices, APIs (RESTful/GraphQL), fullstack prototyping, 12-factor app solutions.</w:t>
+      </w:r>
+    </w:p>
+    <w:p>
+      <w:pPr>
+        <w:pStyle w:val="BodyText"/>
+      </w:pPr>
+      <w:r>
+        <w:rPr>
           <w:b/>
-        </w:rPr>
-        <w:t xml:space="preserve">Tech</w:t>
-      </w:r>
-      <w:r>
-        <w:t xml:space="preserve">: Python/R, SQL/NoSQL, database design, Linux, APIs, AWS, CI/CD, containers. Aspiring to build decoupled microservices, APIs (RESTful/GraphQL), fullstack prototyping, 12-factor app solutions.</w:t>
+          <w:bCs/>
+        </w:rPr>
+        <w:t xml:space="preserve">Certifications</w:t>
+      </w:r>
+      <w:r>
+        <w:t xml:space="preserve">: MS Software Development, MS Databases, MS IT Networking, MS IT Security, MS HTML/CSS, AWS Cloud Practitioner, Graph SQL, Google Analytics IQ, Excel/VBA, Bloomberg Terminal.</w:t>
       </w:r>
     </w:p>
     <w:p>
@@ -1116,23 +1111,8 @@
       </w:pPr>
       <w:r>
         <w:rPr>
+          <w:b/>
           <w:bCs/>
-          <w:b/>
-        </w:rPr>
-        <w:t xml:space="preserve">Certifications</w:t>
-      </w:r>
-      <w:r>
-        <w:t xml:space="preserve">: MS Software Development, MS Databases, MS IT Networking, MS IT Security, MS HTML/CSS, AWS Cloud Practitioner, Graph SQL, Google Analytics IQ, Excel/VBA, Bloomberg Terminal.</w:t>
-      </w:r>
-    </w:p>
-    <w:p>
-      <w:pPr>
-        <w:pStyle w:val="BodyText"/>
-      </w:pPr>
-      <w:r>
-        <w:rPr>
-          <w:bCs/>
-          <w:b/>
         </w:rPr>
         <w:t xml:space="preserve">Languages</w:t>
       </w:r>
@@ -1173,7 +1153,7 @@
 <file path=word/numbering.xml><?xml version="1.0" encoding="utf-8"?>
 <w:numbering xmlns:w="http://schemas.openxmlformats.org/wordprocessingml/2006/main">
   <w:abstractNum w:abstractNumId="990">
-    <w:nsid w:val="A990"/>
+    <w:nsid w:val="0000A990"/>
     <w:multiLevelType w:val="multilevel"/>
     <w:lvl w:ilvl="0">
       <w:numFmt w:val="bullet"/>
@@ -1249,7 +1229,7 @@
     </w:lvl>
   </w:abstractNum>
   <w:abstractNum w:abstractNumId="991">
-    <w:nsid w:val="A991"/>
+    <w:nsid w:val="0000A991"/>
     <w:multiLevelType w:val="multilevel"/>
     <w:lvl w:ilvl="0">
       <w:numFmt w:val="bullet"/>
@@ -1398,10 +1378,10 @@
     <w:name w:val="Body Text"/>
     <w:basedOn w:val="Normal"/>
     <w:link w:val="BodyTextChar"/>
+    <w:qFormat/>
     <w:pPr>
       <w:spacing w:after="180" w:before="180"/>
     </w:pPr>
-    <w:qFormat/>
   </w:style>
   <w:style w:customStyle="1" w:styleId="FirstParagraph" w:type="paragraph">
     <w:name w:val="First Paragraph"/>
@@ -1473,6 +1453,24 @@
       <w:jc w:val="center"/>
     </w:pPr>
   </w:style>
+  <w:style w:customStyle="1" w:styleId="AbstractTitle" w:type="paragraph">
+    <w:name w:val="Abstract Title"/>
+    <w:basedOn w:val="Normal"/>
+    <w:next w:val="Abstract"/>
+    <w:qFormat/>
+    <w:pPr>
+      <w:keepNext/>
+      <w:keepLines/>
+      <w:spacing w:after="0" w:before="300"/>
+      <w:jc w:val="center"/>
+    </w:pPr>
+    <w:rPr>
+      <w:b/>
+      <w:color w:val="345A8A"/>
+      <w:sz w:val="20"/>
+      <w:szCs w:val="20"/>
+    </w:rPr>
+  </w:style>
   <w:style w:customStyle="1" w:styleId="Abstract" w:type="paragraph">
     <w:name w:val="Abstract"/>
     <w:basedOn w:val="Normal"/>
@@ -1481,7 +1479,7 @@
     <w:pPr>
       <w:keepNext/>
       <w:keepLines/>
-      <w:spacing w:after="300" w:before="300"/>
+      <w:spacing w:after="300" w:before="100"/>
     </w:pPr>
     <w:rPr>
       <w:sz w:val="20"/>
@@ -1576,8 +1574,8 @@
     </w:pPr>
     <w:rPr>
       <w:rFonts w:asciiTheme="majorHAnsi" w:cstheme="majorBidi" w:eastAsiaTheme="majorEastAsia" w:hAnsiTheme="majorHAnsi"/>
+      <w:bCs/>
       <w:i/>
-      <w:bCs/>
       <w:color w:themeColor="accent1" w:val="4F81BD"/>
       <w:sz w:val="24"/>
       <w:szCs w:val="24"/>
@@ -1703,6 +1701,18 @@
     <w:uiPriority w:val="9"/>
     <w:unhideWhenUsed/>
     <w:qFormat/>
+  </w:style>
+  <w:style w:styleId="FootnoteBlockText" w:type="paragraph">
+    <w:name w:val="Footnote Block Text"/>
+    <w:basedOn w:val="Footnote Text"/>
+    <w:next w:val="Footnote Text"/>
+    <w:uiPriority w:val="9"/>
+    <w:unhideWhenUsed/>
+    <w:qFormat/>
+    <w:pPr>
+      <w:spacing w:after="100" w:before="100"/>
+      <w:ind w:firstLine="0" w:left="480" w:right="480"/>
+    </w:pPr>
   </w:style>
   <w:style w:default="1" w:styleId="DefaultParagraphFont" w:type="character">
     <w:name w:val="Default Paragraph Font"/>
@@ -1733,10 +1743,10 @@
         <w:jc w:val="left"/>
       </w:trPr>
       <w:tcPr>
-        <w:vAlign w:val="bottom"/>
         <w:tcBorders>
           <w:bottom w:val="single"/>
         </w:tcBorders>
+        <w:vAlign w:val="bottom"/>
       </w:tcPr>
     </w:tblStylePr>
   </w:style>
@@ -1851,8 +1861,8 @@
     <w:name w:val="KeywordTok"/>
     <w:basedOn w:val="VerbatimChar"/>
     <w:rPr>
+      <w:b/>
       <w:color w:val="007020"/>
-      <w:b/>
     </w:rPr>
   </w:style>
   <w:style w:type="character" w:customStyle="1" w:styleId="DataTypeTok">
@@ -1928,40 +1938,43 @@
   <w:style w:type="character" w:customStyle="1" w:styleId="ImportTok">
     <w:name w:val="ImportTok"/>
     <w:basedOn w:val="VerbatimChar"/>
-    <w:rPr/>
+    <w:rPr>
+      <w:b/>
+      <w:color w:val="008000"/>
+    </w:rPr>
   </w:style>
   <w:style w:type="character" w:customStyle="1" w:styleId="CommentTok">
     <w:name w:val="CommentTok"/>
     <w:basedOn w:val="VerbatimChar"/>
     <w:rPr>
+      <w:i/>
       <w:color w:val="60a0b0"/>
-      <w:i/>
     </w:rPr>
   </w:style>
   <w:style w:type="character" w:customStyle="1" w:styleId="DocumentationTok">
     <w:name w:val="DocumentationTok"/>
     <w:basedOn w:val="VerbatimChar"/>
     <w:rPr>
+      <w:i/>
       <w:color w:val="ba2121"/>
-      <w:i/>
     </w:rPr>
   </w:style>
   <w:style w:type="character" w:customStyle="1" w:styleId="AnnotationTok">
     <w:name w:val="AnnotationTok"/>
     <w:basedOn w:val="VerbatimChar"/>
     <w:rPr>
-      <w:color w:val="60a0b0"/>
       <w:b/>
       <w:i/>
+      <w:color w:val="60a0b0"/>
     </w:rPr>
   </w:style>
   <w:style w:type="character" w:customStyle="1" w:styleId="CommentVarTok">
     <w:name w:val="CommentVarTok"/>
     <w:basedOn w:val="VerbatimChar"/>
     <w:rPr>
-      <w:color w:val="60a0b0"/>
       <w:b/>
       <w:i/>
+      <w:color w:val="60a0b0"/>
     </w:rPr>
   </w:style>
   <w:style w:type="character" w:customStyle="1" w:styleId="OtherTok">
@@ -1989,8 +2002,8 @@
     <w:name w:val="ControlFlowTok"/>
     <w:basedOn w:val="VerbatimChar"/>
     <w:rPr>
+      <w:b/>
       <w:color w:val="007020"/>
-      <w:b/>
     </w:rPr>
   </w:style>
   <w:style w:type="character" w:customStyle="1" w:styleId="OperatorTok">
@@ -2003,7 +2016,9 @@
   <w:style w:type="character" w:customStyle="1" w:styleId="BuiltInTok">
     <w:name w:val="BuiltInTok"/>
     <w:basedOn w:val="VerbatimChar"/>
-    <w:rPr/>
+    <w:rPr>
+      <w:color w:val="008000"/>
+    </w:rPr>
   </w:style>
   <w:style w:type="character" w:customStyle="1" w:styleId="ExtensionTok">
     <w:name w:val="ExtensionTok"/>
@@ -2033,34 +2048,34 @@
     <w:name w:val="InformationTok"/>
     <w:basedOn w:val="VerbatimChar"/>
     <w:rPr>
-      <w:color w:val="60a0b0"/>
       <w:b/>
       <w:i/>
+      <w:color w:val="60a0b0"/>
     </w:rPr>
   </w:style>
   <w:style w:type="character" w:customStyle="1" w:styleId="WarningTok">
     <w:name w:val="WarningTok"/>
     <w:basedOn w:val="VerbatimChar"/>
     <w:rPr>
-      <w:color w:val="60a0b0"/>
       <w:b/>
       <w:i/>
+      <w:color w:val="60a0b0"/>
     </w:rPr>
   </w:style>
   <w:style w:type="character" w:customStyle="1" w:styleId="AlertTok">
     <w:name w:val="AlertTok"/>
     <w:basedOn w:val="VerbatimChar"/>
     <w:rPr>
+      <w:b/>
       <w:color w:val="ff0000"/>
-      <w:b/>
     </w:rPr>
   </w:style>
   <w:style w:type="character" w:customStyle="1" w:styleId="ErrorTok">
     <w:name w:val="ErrorTok"/>
     <w:basedOn w:val="VerbatimChar"/>
     <w:rPr>
+      <w:b/>
       <w:color w:val="ff0000"/>
-      <w:b/>
     </w:rPr>
   </w:style>
   <w:style w:type="character" w:customStyle="1" w:styleId="NormalTok">

</xml_diff>

<commit_message>
Header: Emphasize Data Scientist
</commit_message>
<xml_diff>
--- a/cv.docx
+++ b/cv.docx
@@ -72,13 +72,13 @@
         </w:r>
       </w:hyperlink>
     </w:p>
-    <w:bookmarkStart w:id="23" w:name="dev-data-scientist"/>
+    <w:bookmarkStart w:id="23" w:name="data-scientist"/>
     <w:p>
       <w:pPr>
         <w:pStyle w:val="Heading2"/>
       </w:pPr>
       <w:r>
-        <w:t xml:space="preserve">Dev &amp; Data Scientist</w:t>
+        <w:t xml:space="preserve">Data Scientist</w:t>
       </w:r>
     </w:p>
     <w:p>
@@ -117,7 +117,7 @@
           <w:b/>
           <w:bCs/>
         </w:rPr>
-        <w:t xml:space="preserve">Sr. Data Scientist, Stress Testing Production.</w:t>
+        <w:t xml:space="preserve">Sr. Data Scientist, National Stress Testing, Production.</w:t>
       </w:r>
       <w:r>
         <w:t xml:space="preserve"> </w:t>

</xml_diff>

<commit_message>
Language: Update fed description
</commit_message>
<xml_diff>
--- a/cv.docx
+++ b/cv.docx
@@ -86,7 +86,7 @@
         <w:pStyle w:val="FirstParagraph"/>
       </w:pPr>
       <w:r>
-        <w:t xml:space="preserve">Versatile programmer proficient in python, SQL (databases), R, etc. Skilled in Linux, OOP, data science. Teaching experience.</w:t>
+        <w:t xml:space="preserve">Data Scientist experienced in data science, software engineering, and team leadership. Passionate about building innovative solutions and fostering professional growth. Adept at bridging the gap between technical and non-technical fullstack teams to achieve organizational success.</w:t>
       </w:r>
     </w:p>
     <w:bookmarkEnd w:id="23"/>
@@ -117,7 +117,7 @@
           <w:b/>
           <w:bCs/>
         </w:rPr>
-        <w:t xml:space="preserve">Sr. Data Scientist, National Stress Testing, Production.</w:t>
+        <w:t xml:space="preserve">Sr. Data Scientist, National Stress Testing Program, Production.</w:t>
       </w:r>
       <w:r>
         <w:t xml:space="preserve"> </w:t>
@@ -139,7 +139,7 @@
         </w:numPr>
       </w:pPr>
       <w:r>
-        <w:t xml:space="preserve">Contributed to econometric models, infrastructure, dashboards, adhoc analyses for consumption by Board of Governors (Jerome Powell).</w:t>
+        <w:t xml:space="preserve">Maintained multiple models, infrastructure, dashboards, adhoc analyses for Board of Governors.</w:t>
       </w:r>
     </w:p>
     <w:p>
@@ -151,7 +151,7 @@
         </w:numPr>
       </w:pPr>
       <w:r>
-        <w:t xml:space="preserve">Served as Production econometric modeling team’s technical liaison to frontend, database and sysadmin teams, ensuring smooth integration.</w:t>
+        <w:t xml:space="preserve">Served as Production econometric team’s python lead, and liaison to database, ETL, HPC, sysadmin teams, ensuring smooth integration.</w:t>
       </w:r>
     </w:p>
     <w:p>
@@ -163,7 +163,7 @@
         </w:numPr>
       </w:pPr>
       <w:r>
-        <w:t xml:space="preserve">Technical lead in migrating Production codebase across OS, language versions, environments, while distributing and popularizing DIY automation tools to support fellow quants and economists.</w:t>
+        <w:t xml:space="preserve">Proactively introduced unit testing, CI/CD, makefiles, simple-English docs to repos.</w:t>
       </w:r>
     </w:p>
     <w:p>
@@ -175,7 +175,7 @@
         </w:numPr>
       </w:pPr>
       <w:r>
-        <w:t xml:space="preserve">Proactively introduced unit testing, autotesting, and autodocs to python repos.</w:t>
+        <w:t xml:space="preserve">Trained economists in Python, Linux, and computer science principles, enabling self-sufficiency.</w:t>
       </w:r>
     </w:p>
     <w:p>
@@ -187,7 +187,19 @@
         </w:numPr>
       </w:pPr>
       <w:r>
-        <w:t xml:space="preserve">Co-prototyped a fullstack data management system using Flask and SQLite using dynamic SQL queries, HTML forms, endpoints.</w:t>
+        <w:t xml:space="preserve">Technical lead in migrating Production codebase across OS, language versions, environments, enabling reproducibility.</w:t>
+      </w:r>
+    </w:p>
+    <w:p>
+      <w:pPr>
+        <w:pStyle w:val="Compact"/>
+        <w:numPr>
+          <w:ilvl w:val="0"/>
+          <w:numId w:val="1001"/>
+        </w:numPr>
+      </w:pPr>
+      <w:r>
+        <w:t xml:space="preserve">Prototyped a fullstack data management system for tracking Stress Testing operations.</w:t>
       </w:r>
     </w:p>
     <w:bookmarkEnd w:id="24"/>
@@ -405,7 +417,7 @@
         </w:numPr>
       </w:pPr>
       <w:r>
-        <w:t xml:space="preserve">In zero-sum ACA marketplace, United Health Group outperformed competition.</w:t>
+        <w:t xml:space="preserve">In zero-sum ACA marketplace, consistently outperformed competition.</w:t>
       </w:r>
     </w:p>
     <w:bookmarkEnd w:id="27"/>
@@ -1117,7 +1129,7 @@
         <w:t xml:space="preserve">Languages</w:t>
       </w:r>
       <w:r>
-        <w:t xml:space="preserve">: English, French and Mandarin Chinese (CEFR B2 basic fluency, but diminishing).</w:t>
+        <w:t xml:space="preserve">: English, French and Mandarin Chinese (CEFR B2, but diminishing).</w:t>
       </w:r>
     </w:p>
     <w:bookmarkEnd w:id="41"/>

</xml_diff>